<commit_message>
Rev resume, remove broken badge
</commit_message>
<xml_diff>
--- a/PatrickEl-Azem.Resume.docx
+++ b/PatrickEl-Azem.Resume.docx
@@ -25,6 +25,7 @@
           <w:tcPr>
             <w:tcW w:w="1581" w:type="pct"/>
             <w:shd w:val="clear" w:color="auto" w:fill="auto"/>
+            <w:vAlign w:val="center"/>
           </w:tcPr>
           <w:p>
             <w:pPr>
@@ -64,16 +65,15 @@
               <w:tabs>
                 <w:tab w:val="left" w:pos="2154"/>
               </w:tabs>
-              <w:spacing w:before="120" w:after="120"/>
+              <w:spacing w:before="60" w:after="60"/>
               <w:jc w:val="right"/>
               <w:rPr>
+                <w:rStyle w:val="Hyperlink"/>
                 <w:rFonts w:ascii="Segoe UI" w:hAnsi="Segoe UI" w:cs="Segoe UI"/>
                 <w:i/>
                 <w:iCs/>
-                <w:color w:val="0563C1" w:themeColor="hyperlink"/>
                 <w:sz w:val="16"/>
                 <w:szCs w:val="16"/>
-                <w:u w:val="single"/>
               </w:rPr>
             </w:pPr>
             <w:r>
@@ -139,6 +139,97 @@
                 <w:t>github.com/plzm/resume</w:t>
               </w:r>
             </w:hyperlink>
+          </w:p>
+          <w:p>
+            <w:pPr>
+              <w:tabs>
+                <w:tab w:val="left" w:pos="2154"/>
+              </w:tabs>
+              <w:spacing w:before="60" w:after="60"/>
+              <w:jc w:val="right"/>
+              <w:rPr>
+                <w:rFonts w:ascii="Segoe UI" w:hAnsi="Segoe UI" w:cs="Segoe UI"/>
+                <w:i/>
+                <w:iCs/>
+                <w:color w:val="0563C1" w:themeColor="hyperlink"/>
+                <w:sz w:val="16"/>
+                <w:szCs w:val="16"/>
+                <w:u w:val="single"/>
+              </w:rPr>
+            </w:pPr>
+            <w:r>
+              <w:rPr>
+                <w:rFonts w:ascii="Segoe UI" w:hAnsi="Segoe UI" w:cs="Segoe UI"/>
+                <w:i/>
+                <w:iCs/>
+                <w:sz w:val="16"/>
+                <w:szCs w:val="16"/>
+              </w:rPr>
+              <w:t xml:space="preserve">Please see my </w:t>
+            </w:r>
+            <w:hyperlink r:id="rId8" w:history="1">
+              <w:r>
+                <w:rPr>
+                  <w:rStyle w:val="Hyperlink"/>
+                  <w:rFonts w:ascii="Segoe UI" w:hAnsi="Segoe UI" w:cs="Segoe UI"/>
+                  <w:i/>
+                  <w:iCs/>
+                  <w:sz w:val="16"/>
+                  <w:szCs w:val="16"/>
+                </w:rPr>
+                <w:t>LinkedIn profile</w:t>
+              </w:r>
+            </w:hyperlink>
+            <w:r>
+              <w:rPr>
+                <w:rFonts w:ascii="Segoe UI" w:hAnsi="Segoe UI" w:cs="Segoe UI"/>
+                <w:i/>
+                <w:iCs/>
+                <w:sz w:val="16"/>
+                <w:szCs w:val="16"/>
+              </w:rPr>
+              <w:t xml:space="preserve"> for Recommendations</w:t>
+            </w:r>
+            <w:r>
+              <w:rPr>
+                <w:rFonts w:ascii="Segoe UI" w:hAnsi="Segoe UI" w:cs="Segoe UI"/>
+                <w:i/>
+                <w:iCs/>
+                <w:sz w:val="16"/>
+                <w:szCs w:val="16"/>
+              </w:rPr>
+              <w:t>,</w:t>
+            </w:r>
+            <w:r>
+              <w:rPr>
+                <w:rFonts w:ascii="Segoe UI" w:hAnsi="Segoe UI" w:cs="Segoe UI"/>
+                <w:i/>
+                <w:iCs/>
+                <w:sz w:val="16"/>
+                <w:szCs w:val="16"/>
+              </w:rPr>
+              <w:t xml:space="preserve"> Certifications</w:t>
+            </w:r>
+            <w:r>
+              <w:rPr>
+                <w:rFonts w:ascii="Segoe UI" w:hAnsi="Segoe UI" w:cs="Segoe UI"/>
+                <w:i/>
+                <w:iCs/>
+                <w:sz w:val="16"/>
+                <w:szCs w:val="16"/>
+              </w:rPr>
+              <w:t>,</w:t>
+            </w:r>
+            <w:r>
+              <w:rPr>
+                <w:rFonts w:ascii="Segoe UI" w:hAnsi="Segoe UI" w:cs="Segoe UI"/>
+                <w:i/>
+                <w:iCs/>
+                <w:sz w:val="16"/>
+                <w:szCs w:val="16"/>
+              </w:rPr>
+              <w:t xml:space="preserve"> more</w:t>
+            </w:r>
           </w:p>
         </w:tc>
       </w:tr>
@@ -273,7 +364,7 @@
               </w:rPr>
               <w:t xml:space="preserve">, iterative delivery. Multi-certified </w:t>
             </w:r>
-            <w:hyperlink r:id="rId8" w:history="1">
+            <w:hyperlink r:id="rId9" w:history="1">
               <w:r>
                 <w:rPr>
                   <w:rStyle w:val="Hyperlink"/>
@@ -746,7 +837,7 @@
                     </w:rPr>
                     <w:pict w14:anchorId="51E1BC4F">
                       <v:shape id="Picture 1" o:spid="_x0000_i1027" type="#_x0000_t75" style="width:15.65pt;height:15.65pt;visibility:visible;mso-wrap-style:square">
-                        <v:imagedata r:id="rId9" o:title=""/>
+                        <v:imagedata r:id="rId10" o:title=""/>
                       </v:shape>
                     </w:pict>
                   </w:r>
@@ -758,7 +849,7 @@
                     </w:rPr>
                     <w:t xml:space="preserve"> </w:t>
                   </w:r>
-                  <w:hyperlink r:id="rId10" w:history="1">
+                  <w:hyperlink r:id="rId11" w:history="1">
                     <w:r>
                       <w:rPr>
                         <w:rStyle w:val="Hyperlink"/>
@@ -891,7 +982,7 @@
                                 <pic:cNvPicPr/>
                               </pic:nvPicPr>
                               <pic:blipFill>
-                                <a:blip r:embed="rId11"/>
+                                <a:blip r:embed="rId12"/>
                                 <a:stretch>
                                   <a:fillRect/>
                                 </a:stretch>
@@ -919,7 +1010,7 @@
                     </w:rPr>
                     <w:t xml:space="preserve">  </w:t>
                   </w:r>
-                  <w:hyperlink r:id="rId12" w:history="1">
+                  <w:hyperlink r:id="rId13" w:history="1">
                     <w:r>
                       <w:rPr>
                         <w:rStyle w:val="Hyperlink"/>
@@ -1047,10 +1138,10 @@
                                 <pic:cNvPicPr/>
                               </pic:nvPicPr>
                               <pic:blipFill>
-                                <a:blip r:embed="rId13">
+                                <a:blip r:embed="rId14">
                                   <a:extLst>
                                     <a:ext uri="{96DAC541-7B7A-43D3-8B79-37D633B846F1}">
-                                      <asvg:svgBlip xmlns:asvg="http://schemas.microsoft.com/office/drawing/2016/SVG/main" r:embed="rId14"/>
+                                      <asvg:svgBlip xmlns:asvg="http://schemas.microsoft.com/office/drawing/2016/SVG/main" r:embed="rId15"/>
                                     </a:ext>
                                   </a:extLst>
                                 </a:blip>
@@ -1081,7 +1172,7 @@
                     </w:rPr>
                     <w:t xml:space="preserve"> </w:t>
                   </w:r>
-                  <w:hyperlink r:id="rId15" w:history="1">
+                  <w:hyperlink r:id="rId16" w:history="1">
                     <w:r>
                       <w:rPr>
                         <w:rStyle w:val="Hyperlink"/>
@@ -1174,7 +1265,7 @@
                     </w:rPr>
                     <w:pict w14:anchorId="6AEF2542">
                       <v:shape id="Picture 5972741" o:spid="_x0000_i1028" type="#_x0000_t75" style="width:12.5pt;height:12.5pt;visibility:visible;mso-wrap-style:square">
-                        <v:imagedata r:id="rId16" o:title=""/>
+                        <v:imagedata r:id="rId17" o:title=""/>
                       </v:shape>
                     </w:pict>
                   </w:r>
@@ -1186,7 +1277,7 @@
                     </w:rPr>
                     <w:t xml:space="preserve"> </w:t>
                   </w:r>
-                  <w:hyperlink r:id="rId17" w:history="1">
+                  <w:hyperlink r:id="rId18" w:history="1">
                     <w:r>
                       <w:rPr>
                         <w:rStyle w:val="Hyperlink"/>
@@ -1245,7 +1336,25 @@
                       <w:sz w:val="18"/>
                       <w:szCs w:val="18"/>
                     </w:rPr>
-                    <w:t xml:space="preserve"> enterprise Azure clients mission-critical Azure projects. Led solution architecture, technical delivery and </w:t>
+                    <w:t xml:space="preserve"> enterprise Azure </w:t>
+                  </w:r>
+                  <w:proofErr w:type="gramStart"/>
+                  <w:r>
+                    <w:rPr>
+                      <w:rFonts w:ascii="Segoe UI" w:hAnsi="Segoe UI" w:cs="Segoe UI"/>
+                      <w:sz w:val="18"/>
+                      <w:szCs w:val="18"/>
+                    </w:rPr>
+                    <w:t>clients</w:t>
+                  </w:r>
+                  <w:proofErr w:type="gramEnd"/>
+                  <w:r>
+                    <w:rPr>
+                      <w:rFonts w:ascii="Segoe UI" w:hAnsi="Segoe UI" w:cs="Segoe UI"/>
+                      <w:sz w:val="18"/>
+                      <w:szCs w:val="18"/>
+                    </w:rPr>
+                    <w:t xml:space="preserve"> mission-critical Azure projects. Led solution architecture, technical delivery and </w:t>
                   </w:r>
                   <w:r>
                     <w:rPr>
@@ -1337,7 +1446,7 @@
                     </w:rPr>
                     <w:t xml:space="preserve">Cloud Solution Architect in Global, National, Regional and Financial Services Industry roles. Member of </w:t>
                   </w:r>
-                  <w:hyperlink r:id="rId18" w:history="1">
+                  <w:hyperlink r:id="rId19" w:history="1">
                     <w:r>
                       <w:rPr>
                         <w:rStyle w:val="Hyperlink"/>
@@ -1356,7 +1465,7 @@
                     </w:rPr>
                     <w:t xml:space="preserve"> team that created reference architectures and deploy-ready deliverables published to </w:t>
                   </w:r>
-                  <w:hyperlink r:id="rId19" w:history="1">
+                  <w:hyperlink r:id="rId20" w:history="1">
                     <w:r>
                       <w:rPr>
                         <w:rStyle w:val="Hyperlink"/>
@@ -1475,7 +1584,7 @@
                     </w:rPr>
                     <w:t xml:space="preserve">Program Manager with </w:t>
                   </w:r>
-                  <w:hyperlink r:id="rId20" w:history="1">
+                  <w:hyperlink r:id="rId21" w:history="1">
                     <w:r>
                       <w:rPr>
                         <w:rStyle w:val="Hyperlink"/>
@@ -1566,7 +1675,7 @@
                     </w:rPr>
                     <w:pict w14:anchorId="14828369">
                       <v:shape id="Picture 2" o:spid="_x0000_i1029" type="#_x0000_t75" style="width:10.65pt;height:10.65pt;visibility:visible;mso-wrap-style:square">
-                        <v:imagedata r:id="rId21" o:title=""/>
+                        <v:imagedata r:id="rId22" o:title=""/>
                       </v:shape>
                     </w:pict>
                   </w:r>
@@ -1578,7 +1687,7 @@
                     </w:rPr>
                     <w:t xml:space="preserve"> </w:t>
                   </w:r>
-                  <w:hyperlink r:id="rId22" w:history="1">
+                  <w:hyperlink r:id="rId23" w:history="1">
                     <w:r>
                       <w:rPr>
                         <w:rStyle w:val="Hyperlink"/>
@@ -1731,7 +1840,25 @@
                       <w:sz w:val="18"/>
                       <w:szCs w:val="18"/>
                     </w:rPr>
-                    <w:t>Clients included Fidelity Investments, Horizon Beverage Company, C&amp;J Bus Lines, Borealis Ventures, Nexamp, American Health Centers, Liberty International, Global Relief Technologies / US Department of Defense, Override, Middle East Bakery.</w:t>
+                    <w:t xml:space="preserve">Clients included Fidelity Investments, Horizon Beverage Company, C&amp;J Bus Lines, Borealis Ventures, </w:t>
+                  </w:r>
+                  <w:proofErr w:type="spellStart"/>
+                  <w:r>
+                    <w:rPr>
+                      <w:rFonts w:ascii="Segoe UI" w:hAnsi="Segoe UI" w:cs="Segoe UI"/>
+                      <w:sz w:val="18"/>
+                      <w:szCs w:val="18"/>
+                    </w:rPr>
+                    <w:t>Nexamp</w:t>
+                  </w:r>
+                  <w:proofErr w:type="spellEnd"/>
+                  <w:r>
+                    <w:rPr>
+                      <w:rFonts w:ascii="Segoe UI" w:hAnsi="Segoe UI" w:cs="Segoe UI"/>
+                      <w:sz w:val="18"/>
+                      <w:szCs w:val="18"/>
+                    </w:rPr>
+                    <w:t>, American Health Centers, Liberty International, Global Relief Technologies / US Department of Defense, Override, Middle East Bakery.</w:t>
                   </w:r>
                 </w:p>
                 <w:p>
@@ -1905,7 +2032,7 @@
                       <w:u w:val="single"/>
                     </w:rPr>
                   </w:pPr>
-                  <w:hyperlink r:id="rId23" w:history="1">
+                  <w:hyperlink r:id="rId24" w:history="1">
                     <w:r>
                       <w:rPr>
                         <w:rStyle w:val="Hyperlink"/>
@@ -1984,7 +2111,7 @@
                       <w:u w:val="single"/>
                     </w:rPr>
                   </w:pPr>
-                  <w:hyperlink r:id="rId24" w:history="1">
+                  <w:hyperlink r:id="rId25" w:history="1">
                     <w:r>
                       <w:rPr>
                         <w:rStyle w:val="Hyperlink"/>
@@ -2129,6 +2256,7 @@
                       <w:u w:val="single"/>
                     </w:rPr>
                   </w:pPr>
+                  <w:proofErr w:type="spellStart"/>
                   <w:r>
                     <w:rPr>
                       <w:rFonts w:ascii="Segoe UI" w:hAnsi="Segoe UI" w:cs="Segoe UI"/>
@@ -2136,7 +2264,17 @@
                       <w:szCs w:val="18"/>
                       <w:u w:val="single"/>
                     </w:rPr>
-                    <w:t>Neurotec / Artificial Life | 1996-1998</w:t>
+                    <w:t>Neurotec</w:t>
+                  </w:r>
+                  <w:proofErr w:type="spellEnd"/>
+                  <w:r>
+                    <w:rPr>
+                      <w:rFonts w:ascii="Segoe UI" w:hAnsi="Segoe UI" w:cs="Segoe UI"/>
+                      <w:sz w:val="18"/>
+                      <w:szCs w:val="18"/>
+                      <w:u w:val="single"/>
+                    </w:rPr>
+                    <w:t xml:space="preserve"> / Artificial Life | 1996-1998</w:t>
                   </w:r>
                 </w:p>
                 <w:p>
@@ -2416,13 +2554,13 @@
                                 <pic:cNvPicPr/>
                               </pic:nvPicPr>
                               <pic:blipFill>
-                                <a:blip r:embed="rId25" cstate="print">
+                                <a:blip r:embed="rId26" cstate="print">
                                   <a:extLst>
                                     <a:ext uri="{28A0092B-C50C-407E-A947-70E740481C1C}">
                                       <a14:useLocalDpi xmlns:a14="http://schemas.microsoft.com/office/drawing/2010/main" val="0"/>
                                     </a:ext>
                                     <a:ext uri="{96DAC541-7B7A-43D3-8B79-37D633B846F1}">
-                                      <asvg:svgBlip xmlns:asvg="http://schemas.microsoft.com/office/drawing/2016/SVG/main" r:embed="rId26"/>
+                                      <asvg:svgBlip xmlns:asvg="http://schemas.microsoft.com/office/drawing/2016/SVG/main" r:embed="rId27"/>
                                     </a:ext>
                                   </a:extLst>
                                 </a:blip>
@@ -2514,13 +2652,13 @@
                                 <pic:cNvPicPr/>
                               </pic:nvPicPr>
                               <pic:blipFill>
-                                <a:blip r:embed="rId27" cstate="print">
+                                <a:blip r:embed="rId28" cstate="print">
                                   <a:extLst>
                                     <a:ext uri="{28A0092B-C50C-407E-A947-70E740481C1C}">
                                       <a14:useLocalDpi xmlns:a14="http://schemas.microsoft.com/office/drawing/2010/main" val="0"/>
                                     </a:ext>
                                     <a:ext uri="{96DAC541-7B7A-43D3-8B79-37D633B846F1}">
-                                      <asvg:svgBlip xmlns:asvg="http://schemas.microsoft.com/office/drawing/2016/SVG/main" r:embed="rId28"/>
+                                      <asvg:svgBlip xmlns:asvg="http://schemas.microsoft.com/office/drawing/2016/SVG/main" r:embed="rId29"/>
                                     </a:ext>
                                   </a:extLst>
                                 </a:blip>
@@ -2559,7 +2697,7 @@
                       <w:szCs w:val="18"/>
                     </w:rPr>
                   </w:pPr>
-                  <w:hyperlink r:id="rId29" w:history="1">
+                  <w:hyperlink r:id="rId30" w:history="1">
                     <w:r>
                       <w:rPr>
                         <w:rStyle w:val="Hyperlink"/>
@@ -2611,13 +2749,13 @@
                                 <pic:cNvPicPr/>
                               </pic:nvPicPr>
                               <pic:blipFill>
-                                <a:blip r:embed="rId30" cstate="print">
+                                <a:blip r:embed="rId31" cstate="print">
                                   <a:extLst>
                                     <a:ext uri="{28A0092B-C50C-407E-A947-70E740481C1C}">
                                       <a14:useLocalDpi xmlns:a14="http://schemas.microsoft.com/office/drawing/2010/main" val="0"/>
                                     </a:ext>
                                     <a:ext uri="{96DAC541-7B7A-43D3-8B79-37D633B846F1}">
-                                      <asvg:svgBlip xmlns:asvg="http://schemas.microsoft.com/office/drawing/2016/SVG/main" r:embed="rId31"/>
+                                      <asvg:svgBlip xmlns:asvg="http://schemas.microsoft.com/office/drawing/2016/SVG/main" r:embed="rId32"/>
                                     </a:ext>
                                   </a:extLst>
                                 </a:blip>
@@ -2656,7 +2794,7 @@
                       <w:szCs w:val="18"/>
                     </w:rPr>
                   </w:pPr>
-                  <w:hyperlink r:id="rId32" w:history="1">
+                  <w:hyperlink r:id="rId33" w:history="1">
                     <w:r>
                       <w:rPr>
                         <w:rStyle w:val="Hyperlink"/>
@@ -2710,7 +2848,7 @@
                                 </pic:cNvPicPr>
                               </pic:nvPicPr>
                               <pic:blipFill>
-                                <a:blip r:embed="rId33" cstate="print">
+                                <a:blip r:embed="rId34" cstate="print">
                                   <a:extLst>
                                     <a:ext uri="{28A0092B-C50C-407E-A947-70E740481C1C}">
                                       <a14:useLocalDpi xmlns:a14="http://schemas.microsoft.com/office/drawing/2010/main" val="0"/>
@@ -2767,7 +2905,7 @@
                     </w:rPr>
                     <w:t xml:space="preserve">LinkedIn: </w:t>
                   </w:r>
-                  <w:hyperlink r:id="rId34" w:history="1">
+                  <w:hyperlink r:id="rId35" w:history="1">
                     <w:r>
                       <w:rPr>
                         <w:rStyle w:val="Hyperlink"/>
@@ -2821,7 +2959,7 @@
                                 </pic:cNvPicPr>
                               </pic:nvPicPr>
                               <pic:blipFill>
-                                <a:blip r:embed="rId35" cstate="print">
+                                <a:blip r:embed="rId36" cstate="print">
                                   <a:extLst>
                                     <a:ext uri="{28A0092B-C50C-407E-A947-70E740481C1C}">
                                       <a14:useLocalDpi xmlns:a14="http://schemas.microsoft.com/office/drawing/2010/main" val="0"/>
@@ -2878,7 +3016,7 @@
                     </w:rPr>
                     <w:t xml:space="preserve">GitHub: </w:t>
                   </w:r>
-                  <w:hyperlink r:id="rId36" w:history="1">
+                  <w:hyperlink r:id="rId37" w:history="1">
                     <w:r>
                       <w:rPr>
                         <w:rStyle w:val="Hyperlink"/>
@@ -2930,13 +3068,13 @@
                                 <pic:cNvPicPr/>
                               </pic:nvPicPr>
                               <pic:blipFill>
-                                <a:blip r:embed="rId37" cstate="print">
+                                <a:blip r:embed="rId38" cstate="print">
                                   <a:extLst>
                                     <a:ext uri="{28A0092B-C50C-407E-A947-70E740481C1C}">
                                       <a14:useLocalDpi xmlns:a14="http://schemas.microsoft.com/office/drawing/2010/main" val="0"/>
                                     </a:ext>
                                     <a:ext uri="{96DAC541-7B7A-43D3-8B79-37D633B846F1}">
-                                      <asvg:svgBlip xmlns:asvg="http://schemas.microsoft.com/office/drawing/2016/SVG/main" r:embed="rId38"/>
+                                      <asvg:svgBlip xmlns:asvg="http://schemas.microsoft.com/office/drawing/2016/SVG/main" r:embed="rId39"/>
                                     </a:ext>
                                   </a:extLst>
                                 </a:blip>
@@ -2985,7 +3123,7 @@
                     </w:rPr>
                     <w:t xml:space="preserve">Blog: </w:t>
                   </w:r>
-                  <w:hyperlink r:id="rId39" w:history="1">
+                  <w:hyperlink r:id="rId40" w:history="1">
                     <w:r>
                       <w:rPr>
                         <w:rStyle w:val="Hyperlink"/>
@@ -3040,13 +3178,13 @@
                                 <pic:cNvPicPr/>
                               </pic:nvPicPr>
                               <pic:blipFill>
-                                <a:blip r:embed="rId40" cstate="print">
+                                <a:blip r:embed="rId41" cstate="print">
                                   <a:extLst>
                                     <a:ext uri="{28A0092B-C50C-407E-A947-70E740481C1C}">
                                       <a14:useLocalDpi xmlns:a14="http://schemas.microsoft.com/office/drawing/2010/main" val="0"/>
                                     </a:ext>
                                     <a:ext uri="{96DAC541-7B7A-43D3-8B79-37D633B846F1}">
-                                      <asvg:svgBlip xmlns:asvg="http://schemas.microsoft.com/office/drawing/2016/SVG/main" r:embed="rId41"/>
+                                      <asvg:svgBlip xmlns:asvg="http://schemas.microsoft.com/office/drawing/2016/SVG/main" r:embed="rId42"/>
                                     </a:ext>
                                   </a:extLst>
                                 </a:blip>
@@ -3098,7 +3236,7 @@
                     </w:rPr>
                     <w:t xml:space="preserve">Certifications: </w:t>
                   </w:r>
-                  <w:hyperlink r:id="rId42" w:history="1">
+                  <w:hyperlink r:id="rId43" w:history="1">
                     <w:r>
                       <w:rPr>
                         <w:rStyle w:val="Hyperlink"/>
@@ -3331,8 +3469,18 @@
                       <w:sz w:val="18"/>
                       <w:szCs w:val="18"/>
                     </w:rPr>
-                    <w:t xml:space="preserve"> + Analytics</w:t>
-                  </w:r>
+                    <w:t xml:space="preserve"> + </w:t>
+                  </w:r>
+                  <w:proofErr w:type="gramStart"/>
+                  <w:r>
+                    <w:rPr>
+                      <w:rFonts w:ascii="Segoe UI" w:hAnsi="Segoe UI" w:cs="Segoe UI"/>
+                      <w:sz w:val="18"/>
+                      <w:szCs w:val="18"/>
+                    </w:rPr>
+                    <w:t>Analytics</w:t>
+                  </w:r>
+                  <w:proofErr w:type="gramEnd"/>
                 </w:p>
                 <w:p>
                   <w:pPr>
@@ -3628,7 +3776,25 @@
                       <w:sz w:val="16"/>
                       <w:szCs w:val="16"/>
                     </w:rPr>
-                    <w:t>Azure DevOps, .NET/C#, Git, GitHub, Python, SQL, Powershell, Bash, CLI,</w:t>
+                    <w:t xml:space="preserve">Azure DevOps, .NET/C#, Git, GitHub, Python, SQL, </w:t>
+                  </w:r>
+                  <w:proofErr w:type="spellStart"/>
+                  <w:r>
+                    <w:rPr>
+                      <w:rFonts w:ascii="Segoe UI" w:hAnsi="Segoe UI" w:cs="Segoe UI"/>
+                      <w:sz w:val="16"/>
+                      <w:szCs w:val="16"/>
+                    </w:rPr>
+                    <w:t>Powershell</w:t>
+                  </w:r>
+                  <w:proofErr w:type="spellEnd"/>
+                  <w:r>
+                    <w:rPr>
+                      <w:rFonts w:ascii="Segoe UI" w:hAnsi="Segoe UI" w:cs="Segoe UI"/>
+                      <w:sz w:val="16"/>
+                      <w:szCs w:val="16"/>
+                    </w:rPr>
+                    <w:t>, Bash, CLI,</w:t>
                   </w:r>
                   <w:r>
                     <w:rPr>
@@ -3825,7 +3991,7 @@
                                 </pic:cNvPicPr>
                               </pic:nvPicPr>
                               <pic:blipFill>
-                                <a:blip r:embed="rId43" cstate="print">
+                                <a:blip r:embed="rId44" cstate="print">
                                   <a:extLst>
                                     <a:ext uri="{28A0092B-C50C-407E-A947-70E740481C1C}">
                                       <a14:useLocalDpi xmlns:a14="http://schemas.microsoft.com/office/drawing/2010/main" val="0"/>
@@ -3864,7 +4030,7 @@
                     </w:rPr>
                     <w:t xml:space="preserve"> </w:t>
                   </w:r>
-                  <w:hyperlink r:id="rId44" w:history="1">
+                  <w:hyperlink r:id="rId45" w:history="1">
                     <w:r>
                       <w:rPr>
                         <w:rStyle w:val="Hyperlink"/>
@@ -3944,7 +4110,7 @@
                                 <pic:cNvPicPr/>
                               </pic:nvPicPr>
                               <pic:blipFill>
-                                <a:blip r:embed="rId45"/>
+                                <a:blip r:embed="rId46"/>
                                 <a:stretch>
                                   <a:fillRect/>
                                 </a:stretch>
@@ -3977,7 +4143,7 @@
                     </w:rPr>
                     <w:t xml:space="preserve"> </w:t>
                   </w:r>
-                  <w:hyperlink r:id="rId46" w:history="1">
+                  <w:hyperlink r:id="rId47" w:history="1">
                     <w:r>
                       <w:rPr>
                         <w:rStyle w:val="Hyperlink"/>
@@ -4206,7 +4372,7 @@
       </w:pPr>
     </w:p>
     <w:sectPr>
-      <w:footerReference w:type="default" r:id="rId47"/>
+      <w:footerReference w:type="default" r:id="rId48"/>
       <w:pgSz w:w="12240" w:h="15840"/>
       <w:pgMar w:top="720" w:right="720" w:bottom="720" w:left="720" w:header="720" w:footer="720" w:gutter="0"/>
       <w:cols w:space="720"/>
@@ -4494,14 +4660,14 @@
         <v:path o:extrusionok="f" gradientshapeok="t" o:connecttype="rect"/>
         <o:lock v:ext="edit" aspectratio="t"/>
       </v:shapetype>
-      <v:shape id="_x0000_i1046" type="#_x0000_t75" style="width:34.45pt;height:34.45pt;visibility:visible;mso-wrap-style:square" o:bullet="t">
+      <v:shape id="_x0000_i1066" type="#_x0000_t75" style="width:34.45pt;height:34.45pt;visibility:visible;mso-wrap-style:square" o:bullet="t">
         <v:imagedata r:id="rId1" o:title=""/>
       </v:shape>
     </w:pict>
   </w:numPicBullet>
   <w:numPicBullet w:numPicBulletId="1">
     <w:pict>
-      <v:shape id="_x0000_i1047" type="#_x0000_t75" style="width:227.25pt;height:90.8pt;visibility:visible;mso-wrap-style:square" o:bullet="t">
+      <v:shape id="_x0000_i1067" type="#_x0000_t75" style="width:227.25pt;height:90.8pt;visibility:visible;mso-wrap-style:square" o:bullet="t">
         <v:imagedata r:id="rId2" o:title=""/>
       </v:shape>
     </w:pict>

</xml_diff>

<commit_message>
Minor corrections / cleanup
</commit_message>
<xml_diff>
--- a/PatrickEl-Azem.Resume.docx
+++ b/PatrickEl-Azem.Resume.docx
@@ -609,6 +609,14 @@
               </w:rPr>
               <w:t>, technical sales, consulting.</w:t>
             </w:r>
+            <w:r>
+              <w:rPr>
+                <w:rFonts w:ascii="Segoe UI" w:hAnsi="Segoe UI" w:cs="Segoe UI"/>
+                <w:sz w:val="18"/>
+                <w:szCs w:val="18"/>
+              </w:rPr>
+              <w:t xml:space="preserve"> Hybrid or Remote.</w:t>
+            </w:r>
           </w:p>
           <w:p>
             <w:pPr>
@@ -839,7 +847,7 @@
                       <w:szCs w:val="18"/>
                     </w:rPr>
                     <w:pict w14:anchorId="51E1BC4F">
-                      <v:shape id="Picture 1" o:spid="_x0000_i1027" type="#_x0000_t75" style="width:15.55pt;height:15.55pt;visibility:visible;mso-wrap-style:square">
+                      <v:shape id="Picture 1" o:spid="_x0000_i1027" type="#_x0000_t75" style="width:15.6pt;height:15.6pt;visibility:visible;mso-wrap-style:square">
                         <v:imagedata r:id="rId10" o:title=""/>
                       </v:shape>
                     </w:pict>
@@ -887,7 +895,23 @@
                       <w:sz w:val="18"/>
                       <w:szCs w:val="18"/>
                     </w:rPr>
-                    <w:t xml:space="preserve">Led Azure architecture, DevOps engineering, infrastructure automation, .NET/Python development, integration, data engineering and cybersecurity compliance for cloud-native </w:t>
+                    <w:t xml:space="preserve">Azure architecture, DevOps engineering, infrastructure automation, .NET/Python development, </w:t>
+                  </w:r>
+                  <w:r>
+                    <w:rPr>
+                      <w:rFonts w:ascii="Segoe UI" w:hAnsi="Segoe UI" w:cs="Segoe UI"/>
+                      <w:sz w:val="18"/>
+                      <w:szCs w:val="18"/>
+                    </w:rPr>
+                    <w:t>API integrations</w:t>
+                  </w:r>
+                  <w:r>
+                    <w:rPr>
+                      <w:rFonts w:ascii="Segoe UI" w:hAnsi="Segoe UI" w:cs="Segoe UI"/>
+                      <w:sz w:val="18"/>
+                      <w:szCs w:val="18"/>
+                    </w:rPr>
+                    <w:t xml:space="preserve">, data engineering and cybersecurity compliance for cloud-native </w:t>
                   </w:r>
                   <w:r>
                     <w:rPr>
@@ -1392,7 +1416,7 @@
                       <w:szCs w:val="18"/>
                     </w:rPr>
                     <w:pict w14:anchorId="6AEF2542">
-                      <v:shape id="Picture 5972741" o:spid="_x0000_i1028" type="#_x0000_t75" style="width:12.65pt;height:12.65pt;visibility:visible;mso-wrap-style:square">
+                      <v:shape id="Picture 5972741" o:spid="_x0000_i1028" type="#_x0000_t75" style="width:12.9pt;height:12.9pt;visibility:visible;mso-wrap-style:square">
                         <v:imagedata r:id="rId17" o:title=""/>
                       </v:shape>
                     </w:pict>
@@ -1751,7 +1775,7 @@
                       <w:szCs w:val="18"/>
                     </w:rPr>
                     <w:pict w14:anchorId="14828369">
-                      <v:shape id="Picture 2" o:spid="_x0000_i1029" type="#_x0000_t75" style="width:10.35pt;height:10.35pt;visibility:visible;mso-wrap-style:square">
+                      <v:shape id="Picture 2" o:spid="_x0000_i1029" type="#_x0000_t75" style="width:10.2pt;height:10.2pt;visibility:visible;mso-wrap-style:square">
                         <v:imagedata r:id="rId22" o:title=""/>
                       </v:shape>
                     </w:pict>
@@ -1799,33 +1823,75 @@
                       <w:sz w:val="18"/>
                       <w:szCs w:val="18"/>
                     </w:rPr>
-                    <w:t>Led zero-downtime migration of customer platforms to AWS. Modernized digital content creation platforms and processes, analytics, reporting, and built partner integration APIs.</w:t>
-                  </w:r>
-                </w:p>
-                <w:p>
-                  <w:pPr>
-                    <w:rPr>
-                      <w:rFonts w:ascii="Segoe UI" w:hAnsi="Segoe UI" w:cs="Segoe UI"/>
-                      <w:sz w:val="18"/>
-                      <w:szCs w:val="18"/>
-                    </w:rPr>
-                  </w:pPr>
-                </w:p>
-                <w:p>
-                  <w:pPr>
-                    <w:rPr>
-                      <w:rFonts w:ascii="Segoe UI" w:hAnsi="Segoe UI" w:cs="Segoe UI"/>
-                      <w:sz w:val="18"/>
-                      <w:szCs w:val="18"/>
-                    </w:rPr>
-                  </w:pPr>
-                  <w:r>
-                    <w:rPr>
-                      <w:rFonts w:ascii="Segoe UI" w:hAnsi="Segoe UI" w:cs="Segoe UI"/>
-                      <w:sz w:val="18"/>
-                      <w:szCs w:val="18"/>
-                    </w:rPr>
-                    <w:t>Built DevOps team and technology roadmap. Created operations and support capabilities resulting in ongoing customer satisfaction ratings &gt; 99% and systems uptime &gt; 99.9%.</w:t>
+                    <w:t xml:space="preserve">Led zero-downtime migration of customer platforms to AWS. Modernized digital content creation platforms, </w:t>
+                  </w:r>
+                  <w:proofErr w:type="gramStart"/>
+                  <w:r>
+                    <w:rPr>
+                      <w:rFonts w:ascii="Segoe UI" w:hAnsi="Segoe UI" w:cs="Segoe UI"/>
+                      <w:sz w:val="18"/>
+                      <w:szCs w:val="18"/>
+                    </w:rPr>
+                    <w:t>analytics</w:t>
+                  </w:r>
+                  <w:proofErr w:type="gramEnd"/>
+                  <w:r>
+                    <w:rPr>
+                      <w:rFonts w:ascii="Segoe UI" w:hAnsi="Segoe UI" w:cs="Segoe UI"/>
+                      <w:sz w:val="18"/>
+                      <w:szCs w:val="18"/>
+                    </w:rPr>
+                    <w:t xml:space="preserve"> and reporting</w:t>
+                  </w:r>
+                  <w:r>
+                    <w:rPr>
+                      <w:rFonts w:ascii="Segoe UI" w:hAnsi="Segoe UI" w:cs="Segoe UI"/>
+                      <w:sz w:val="18"/>
+                      <w:szCs w:val="18"/>
+                    </w:rPr>
+                    <w:t>, and built partner integration APIs.</w:t>
+                  </w:r>
+                </w:p>
+                <w:p>
+                  <w:pPr>
+                    <w:rPr>
+                      <w:rFonts w:ascii="Segoe UI" w:hAnsi="Segoe UI" w:cs="Segoe UI"/>
+                      <w:sz w:val="18"/>
+                      <w:szCs w:val="18"/>
+                    </w:rPr>
+                  </w:pPr>
+                </w:p>
+                <w:p>
+                  <w:pPr>
+                    <w:rPr>
+                      <w:rFonts w:ascii="Segoe UI" w:hAnsi="Segoe UI" w:cs="Segoe UI"/>
+                      <w:sz w:val="18"/>
+                      <w:szCs w:val="18"/>
+                    </w:rPr>
+                  </w:pPr>
+                  <w:r>
+                    <w:rPr>
+                      <w:rFonts w:ascii="Segoe UI" w:hAnsi="Segoe UI" w:cs="Segoe UI"/>
+                      <w:sz w:val="18"/>
+                      <w:szCs w:val="18"/>
+                    </w:rPr>
+                    <w:t xml:space="preserve">Built </w:t>
+                  </w:r>
+                  <w:r>
+                    <w:rPr>
+                      <w:rFonts w:ascii="Segoe UI" w:hAnsi="Segoe UI" w:cs="Segoe UI"/>
+                      <w:sz w:val="18"/>
+                      <w:szCs w:val="18"/>
+                    </w:rPr>
+                    <w:t>technology</w:t>
+                  </w:r>
+                  <w:r>
+                    <w:rPr>
+                      <w:rFonts w:ascii="Segoe UI" w:hAnsi="Segoe UI" w:cs="Segoe UI"/>
+                      <w:sz w:val="18"/>
+                      <w:szCs w:val="18"/>
+                    </w:rPr>
+                    <w:t xml:space="preserve"> team and roadmap. Created operations and support capabilities resulting in ongoing customer satisfaction ratings &gt; 99% and systems uptime &gt; 99.9%.</w:t>
                   </w:r>
                 </w:p>
                 <w:p>
@@ -1935,7 +2001,216 @@
                       <w:sz w:val="18"/>
                       <w:szCs w:val="18"/>
                     </w:rPr>
-                    <w:t>, American Health Centers, Liberty International, Global Relief Technologies / US Department of Defense, Override, Middle East Bakery.</w:t>
+                    <w:t>, American Health Centers, Liberty International, Override, Middle East Bakery.</w:t>
+                  </w:r>
+                </w:p>
+                <w:p>
+                  <w:pPr>
+                    <w:rPr>
+                      <w:rFonts w:ascii="Segoe UI" w:hAnsi="Segoe UI" w:cs="Segoe UI"/>
+                      <w:sz w:val="18"/>
+                      <w:szCs w:val="18"/>
+                    </w:rPr>
+                  </w:pPr>
+                </w:p>
+                <w:p>
+                  <w:pPr>
+                    <w:rPr>
+                      <w:rFonts w:ascii="Segoe UI" w:hAnsi="Segoe UI" w:cs="Segoe UI"/>
+                      <w:sz w:val="18"/>
+                      <w:szCs w:val="18"/>
+                      <w:u w:val="single"/>
+                    </w:rPr>
+                  </w:pPr>
+                  <w:r>
+                    <w:rPr>
+                      <w:rFonts w:ascii="Segoe UI" w:hAnsi="Segoe UI" w:cs="Segoe UI"/>
+                      <w:b/>
+                      <w:bCs/>
+                      <w:sz w:val="18"/>
+                      <w:szCs w:val="18"/>
+                      <w:u w:val="single"/>
+                    </w:rPr>
+                    <w:t>Lead</w:t>
+                  </w:r>
+                  <w:r>
+                    <w:rPr>
+                      <w:rFonts w:ascii="Segoe UI" w:hAnsi="Segoe UI" w:cs="Segoe UI"/>
+                      <w:b/>
+                      <w:bCs/>
+                      <w:sz w:val="18"/>
+                      <w:szCs w:val="18"/>
+                      <w:u w:val="single"/>
+                    </w:rPr>
+                    <w:t xml:space="preserve"> Developer</w:t>
+                  </w:r>
+                </w:p>
+                <w:p>
+                  <w:pPr>
+                    <w:rPr>
+                      <w:rFonts w:ascii="Segoe UI" w:hAnsi="Segoe UI" w:cs="Segoe UI"/>
+                      <w:sz w:val="18"/>
+                      <w:szCs w:val="18"/>
+                      <w:u w:val="single"/>
+                    </w:rPr>
+                  </w:pPr>
+                  <w:r>
+                    <w:rPr>
+                      <w:rFonts w:ascii="Segoe UI" w:hAnsi="Segoe UI" w:cs="Segoe UI"/>
+                      <w:sz w:val="18"/>
+                      <w:szCs w:val="18"/>
+                      <w:u w:val="single"/>
+                    </w:rPr>
+                    <w:t>Global Relief Technologies</w:t>
+                  </w:r>
+                  <w:r>
+                    <w:rPr>
+                      <w:rFonts w:ascii="Segoe UI" w:hAnsi="Segoe UI" w:cs="Segoe UI"/>
+                      <w:sz w:val="18"/>
+                      <w:szCs w:val="18"/>
+                      <w:u w:val="single"/>
+                    </w:rPr>
+                    <w:t xml:space="preserve"> | </w:t>
+                  </w:r>
+                  <w:r>
+                    <w:rPr>
+                      <w:rFonts w:ascii="Segoe UI" w:hAnsi="Segoe UI" w:cs="Segoe UI"/>
+                      <w:sz w:val="18"/>
+                      <w:szCs w:val="18"/>
+                      <w:u w:val="single"/>
+                    </w:rPr>
+                    <w:t>2007</w:t>
+                  </w:r>
+                  <w:r>
+                    <w:rPr>
+                      <w:rFonts w:ascii="Segoe UI" w:hAnsi="Segoe UI" w:cs="Segoe UI"/>
+                      <w:sz w:val="18"/>
+                      <w:szCs w:val="18"/>
+                      <w:u w:val="single"/>
+                    </w:rPr>
+                    <w:t>-200</w:t>
+                  </w:r>
+                  <w:r>
+                    <w:rPr>
+                      <w:rFonts w:ascii="Segoe UI" w:hAnsi="Segoe UI" w:cs="Segoe UI"/>
+                      <w:sz w:val="18"/>
+                      <w:szCs w:val="18"/>
+                      <w:u w:val="single"/>
+                    </w:rPr>
+                    <w:t>9</w:t>
+                  </w:r>
+                </w:p>
+                <w:p>
+                  <w:pPr>
+                    <w:rPr>
+                      <w:rFonts w:ascii="Segoe UI" w:hAnsi="Segoe UI" w:cs="Segoe UI"/>
+                      <w:sz w:val="18"/>
+                      <w:szCs w:val="18"/>
+                    </w:rPr>
+                  </w:pPr>
+                  <w:r>
+                    <w:rPr>
+                      <w:rFonts w:ascii="Segoe UI" w:hAnsi="Segoe UI" w:cs="Segoe UI"/>
+                      <w:sz w:val="18"/>
+                      <w:szCs w:val="18"/>
+                    </w:rPr>
+                    <w:t xml:space="preserve">Led </w:t>
+                  </w:r>
+                  <w:r>
+                    <w:rPr>
+                      <w:rFonts w:ascii="Segoe UI" w:hAnsi="Segoe UI" w:cs="Segoe UI"/>
+                      <w:sz w:val="18"/>
+                      <w:szCs w:val="18"/>
+                    </w:rPr>
+                    <w:t xml:space="preserve">development </w:t>
+                  </w:r>
+                  <w:r>
+                    <w:rPr>
+                      <w:rFonts w:ascii="Segoe UI" w:hAnsi="Segoe UI" w:cs="Segoe UI"/>
+                      <w:sz w:val="18"/>
+                      <w:szCs w:val="18"/>
+                    </w:rPr>
+                    <w:t xml:space="preserve">team that </w:t>
+                  </w:r>
+                  <w:r>
+                    <w:rPr>
+                      <w:rFonts w:ascii="Segoe UI" w:hAnsi="Segoe UI" w:cs="Segoe UI"/>
+                      <w:sz w:val="18"/>
+                      <w:szCs w:val="18"/>
+                    </w:rPr>
+                    <w:t>delivered</w:t>
+                  </w:r>
+                  <w:r>
+                    <w:rPr>
+                      <w:rFonts w:ascii="Segoe UI" w:hAnsi="Segoe UI" w:cs="Segoe UI"/>
+                      <w:sz w:val="18"/>
+                      <w:szCs w:val="18"/>
+                    </w:rPr>
+                    <w:t xml:space="preserve"> </w:t>
+                  </w:r>
+                  <w:r>
+                    <w:rPr>
+                      <w:rFonts w:ascii="Segoe UI" w:hAnsi="Segoe UI" w:cs="Segoe UI"/>
+                      <w:sz w:val="18"/>
+                      <w:szCs w:val="18"/>
+                    </w:rPr>
+                    <w:t xml:space="preserve">supply chain performance </w:t>
+                  </w:r>
+                  <w:r>
+                    <w:rPr>
+                      <w:rFonts w:ascii="Segoe UI" w:hAnsi="Segoe UI" w:cs="Segoe UI"/>
+                      <w:sz w:val="18"/>
+                      <w:szCs w:val="18"/>
+                    </w:rPr>
+                    <w:t>management application</w:t>
+                  </w:r>
+                  <w:r>
+                    <w:rPr>
+                      <w:rFonts w:ascii="Segoe UI" w:hAnsi="Segoe UI" w:cs="Segoe UI"/>
+                      <w:sz w:val="18"/>
+                      <w:szCs w:val="18"/>
+                    </w:rPr>
+                    <w:t>s</w:t>
+                  </w:r>
+                  <w:r>
+                    <w:rPr>
+                      <w:rFonts w:ascii="Segoe UI" w:hAnsi="Segoe UI" w:cs="Segoe UI"/>
+                      <w:sz w:val="18"/>
+                      <w:szCs w:val="18"/>
+                    </w:rPr>
+                    <w:t xml:space="preserve"> for</w:t>
+                  </w:r>
+                  <w:r>
+                    <w:rPr>
+                      <w:rFonts w:ascii="Segoe UI" w:hAnsi="Segoe UI" w:cs="Segoe UI"/>
+                      <w:sz w:val="18"/>
+                      <w:szCs w:val="18"/>
+                    </w:rPr>
+                    <w:t xml:space="preserve"> US DoD</w:t>
+                  </w:r>
+                  <w:r>
+                    <w:rPr>
+                      <w:rFonts w:ascii="Segoe UI" w:hAnsi="Segoe UI" w:cs="Segoe UI"/>
+                      <w:sz w:val="18"/>
+                      <w:szCs w:val="18"/>
+                    </w:rPr>
+                    <w:t xml:space="preserve"> force protection systems deployed </w:t>
+                  </w:r>
+                  <w:r>
+                    <w:rPr>
+                      <w:rFonts w:ascii="Segoe UI" w:hAnsi="Segoe UI" w:cs="Segoe UI"/>
+                      <w:sz w:val="18"/>
+                      <w:szCs w:val="18"/>
+                    </w:rPr>
+                    <w:t>in</w:t>
+                  </w:r>
+                  <w:r>
+                    <w:rPr>
+                      <w:rFonts w:ascii="Segoe UI" w:hAnsi="Segoe UI" w:cs="Segoe UI"/>
+                      <w:sz w:val="18"/>
+                      <w:szCs w:val="18"/>
+                    </w:rPr>
+                    <w:t xml:space="preserve"> combat theaters.</w:t>
                   </w:r>
                 </w:p>
                 <w:p>
@@ -2687,7 +2962,16 @@
                       <w:sz w:val="18"/>
                       <w:szCs w:val="18"/>
                     </w:rPr>
-                    <w:t>Manchester, NH / Boston, MA</w:t>
+                    <w:t>NH</w:t>
+                  </w:r>
+                  <w:r>
+                    <w:rPr>
+                      <w:rFonts w:ascii="Segoe UI" w:hAnsi="Segoe UI" w:cs="Segoe UI"/>
+                      <w:noProof/>
+                      <w:sz w:val="18"/>
+                      <w:szCs w:val="18"/>
+                    </w:rPr>
+                    <w:t>/Boston, New England, Remote</w:t>
                   </w:r>
                 </w:p>
               </w:tc>
@@ -4691,7 +4975,7 @@
         <w:sz w:val="16"/>
         <w:szCs w:val="16"/>
       </w:rPr>
-      <w:t>August 28, 2023</w:t>
+      <w:t>November 9, 2023</w:t>
     </w:r>
     <w:r>
       <w:rPr>
@@ -4754,14 +5038,14 @@
         <v:path o:extrusionok="f" gradientshapeok="t" o:connecttype="rect"/>
         <o:lock v:ext="edit" aspectratio="t"/>
       </v:shapetype>
-      <v:shape id="_x0000_i1052" type="#_x0000_t75" style="width:34.55pt;height:34.55pt;visibility:visible;mso-wrap-style:square" o:bullet="t">
+      <v:shape id="_x0000_i1060" type="#_x0000_t75" style="width:34.65pt;height:34.65pt;visibility:visible;mso-wrap-style:square" o:bullet="t">
         <v:imagedata r:id="rId1" o:title=""/>
       </v:shape>
     </w:pict>
   </w:numPicBullet>
   <w:numPicBullet w:numPicBulletId="1">
     <w:pict>
-      <v:shape id="_x0000_i1053" type="#_x0000_t75" style="width:227.5pt;height:91pt;visibility:visible;mso-wrap-style:square" o:bullet="t">
+      <v:shape id="_x0000_i1061" type="#_x0000_t75" style="width:227.55pt;height:91pt;visibility:visible;mso-wrap-style:square" o:bullet="t">
         <v:imagedata r:id="rId2" o:title=""/>
       </v:shape>
     </w:pict>

</xml_diff>

<commit_message>
Update most recent role.
</commit_message>
<xml_diff>
--- a/PatrickEl-Azem.Resume.docx
+++ b/PatrickEl-Azem.Resume.docx
@@ -847,7 +847,7 @@
                       <w:szCs w:val="18"/>
                     </w:rPr>
                     <w:pict w14:anchorId="51E1BC4F">
-                      <v:shape id="Picture 1" o:spid="_x0000_i1027" type="#_x0000_t75" style="width:15.6pt;height:15.6pt;visibility:visible;mso-wrap-style:square">
+                      <v:shape id="Picture 1" o:spid="_x0000_i1027" type="#_x0000_t75" style="width:15.65pt;height:15.65pt;visibility:visible;mso-wrap-style:square">
                         <v:imagedata r:id="rId10" o:title=""/>
                       </v:shape>
                     </w:pict>
@@ -878,7 +878,16 @@
                       <w:szCs w:val="18"/>
                       <w:u w:val="single"/>
                     </w:rPr>
-                    <w:t xml:space="preserve"> | 5/2022-current (consultant)</w:t>
+                    <w:t xml:space="preserve"> | 5/2022-</w:t>
+                  </w:r>
+                  <w:r>
+                    <w:rPr>
+                      <w:rFonts w:ascii="Segoe UI" w:hAnsi="Segoe UI" w:cs="Segoe UI"/>
+                      <w:sz w:val="18"/>
+                      <w:szCs w:val="18"/>
+                      <w:u w:val="single"/>
+                    </w:rPr>
+                    <w:t>12/2023 (consultant)</w:t>
                   </w:r>
                 </w:p>
                 <w:p>
@@ -1416,7 +1425,7 @@
                       <w:szCs w:val="18"/>
                     </w:rPr>
                     <w:pict w14:anchorId="6AEF2542">
-                      <v:shape id="Picture 5972741" o:spid="_x0000_i1028" type="#_x0000_t75" style="width:12.9pt;height:12.9pt;visibility:visible;mso-wrap-style:square">
+                      <v:shape id="Picture 5972741" o:spid="_x0000_i1028" type="#_x0000_t75" style="width:13.15pt;height:13.15pt;visibility:visible;mso-wrap-style:square">
                         <v:imagedata r:id="rId17" o:title=""/>
                       </v:shape>
                     </w:pict>
@@ -1775,7 +1784,7 @@
                       <w:szCs w:val="18"/>
                     </w:rPr>
                     <w:pict w14:anchorId="14828369">
-                      <v:shape id="Picture 2" o:spid="_x0000_i1029" type="#_x0000_t75" style="width:10.2pt;height:10.2pt;visibility:visible;mso-wrap-style:square">
+                      <v:shape id="Picture 2" o:spid="_x0000_i1029" type="#_x0000_t75" style="width:10pt;height:10pt;visibility:visible;mso-wrap-style:square">
                         <v:imagedata r:id="rId22" o:title=""/>
                       </v:shape>
                     </w:pict>
@@ -3499,119 +3508,6 @@
                 </w:p>
               </w:tc>
             </w:tr>
-            <w:tr>
-              <w:tc>
-                <w:tcPr>
-                  <w:tcW w:w="532" w:type="pct"/>
-                  <w:tcBorders>
-                    <w:bottom w:val="nil"/>
-                  </w:tcBorders>
-                  <w:vAlign w:val="center"/>
-                </w:tcPr>
-                <w:p>
-                  <w:pPr>
-                    <w:rPr>
-                      <w:rFonts w:ascii="Segoe UI" w:hAnsi="Segoe UI" w:cs="Segoe UI"/>
-                      <w:sz w:val="18"/>
-                      <w:szCs w:val="18"/>
-                    </w:rPr>
-                  </w:pPr>
-                  <w:r>
-                    <w:rPr>
-                      <w:rFonts w:ascii="Segoe UI" w:hAnsi="Segoe UI" w:cs="Segoe UI"/>
-                      <w:noProof/>
-                      <w:sz w:val="18"/>
-                      <w:szCs w:val="18"/>
-                    </w:rPr>
-                    <w:drawing>
-                      <wp:inline distT="0" distB="0" distL="0" distR="0" wp14:anchorId="6C6671E4" wp14:editId="78CA0BD6">
-                        <wp:extent cx="190500" cy="190500"/>
-                        <wp:effectExtent l="0" t="0" r="0" b="0"/>
-                        <wp:docPr id="1739117690" name="Graphic 7" descr="Diploma outline"/>
-                        <wp:cNvGraphicFramePr>
-                          <a:graphicFrameLocks xmlns:a="http://schemas.openxmlformats.org/drawingml/2006/main" noChangeAspect="1"/>
-                        </wp:cNvGraphicFramePr>
-                        <a:graphic xmlns:a="http://schemas.openxmlformats.org/drawingml/2006/main">
-                          <a:graphicData uri="http://schemas.openxmlformats.org/drawingml/2006/picture">
-                            <pic:pic xmlns:pic="http://schemas.openxmlformats.org/drawingml/2006/picture">
-                              <pic:nvPicPr>
-                                <pic:cNvPr id="1739117690" name="Graphic 1739117690" descr="Diploma outline"/>
-                                <pic:cNvPicPr/>
-                              </pic:nvPicPr>
-                              <pic:blipFill>
-                                <a:blip r:embed="rId41" cstate="print">
-                                  <a:extLst>
-                                    <a:ext uri="{28A0092B-C50C-407E-A947-70E740481C1C}">
-                                      <a14:useLocalDpi xmlns:a14="http://schemas.microsoft.com/office/drawing/2010/main" val="0"/>
-                                    </a:ext>
-                                    <a:ext uri="{96DAC541-7B7A-43D3-8B79-37D633B846F1}">
-                                      <asvg:svgBlip xmlns:asvg="http://schemas.microsoft.com/office/drawing/2016/SVG/main" r:embed="rId42"/>
-                                    </a:ext>
-                                  </a:extLst>
-                                </a:blip>
-                                <a:stretch>
-                                  <a:fillRect/>
-                                </a:stretch>
-                              </pic:blipFill>
-                              <pic:spPr>
-                                <a:xfrm>
-                                  <a:off x="0" y="0"/>
-                                  <a:ext cx="196497" cy="196497"/>
-                                </a:xfrm>
-                                <a:prstGeom prst="rect">
-                                  <a:avLst/>
-                                </a:prstGeom>
-                              </pic:spPr>
-                            </pic:pic>
-                          </a:graphicData>
-                        </a:graphic>
-                      </wp:inline>
-                    </w:drawing>
-                  </w:r>
-                </w:p>
-              </w:tc>
-              <w:tc>
-                <w:tcPr>
-                  <w:tcW w:w="4468" w:type="pct"/>
-                  <w:gridSpan w:val="2"/>
-                  <w:tcBorders>
-                    <w:bottom w:val="nil"/>
-                  </w:tcBorders>
-                  <w:vAlign w:val="center"/>
-                </w:tcPr>
-                <w:p>
-                  <w:pPr>
-                    <w:rPr>
-                      <w:rFonts w:ascii="Segoe UI" w:hAnsi="Segoe UI" w:cs="Segoe UI"/>
-                      <w:noProof/>
-                      <w:sz w:val="18"/>
-                      <w:szCs w:val="18"/>
-                    </w:rPr>
-                  </w:pPr>
-                  <w:r>
-                    <w:rPr>
-                      <w:rFonts w:ascii="Segoe UI" w:hAnsi="Segoe UI" w:cs="Segoe UI"/>
-                      <w:noProof/>
-                      <w:sz w:val="18"/>
-                      <w:szCs w:val="18"/>
-                    </w:rPr>
-                    <w:t xml:space="preserve">Certifications: </w:t>
-                  </w:r>
-                  <w:hyperlink r:id="rId43" w:history="1">
-                    <w:r>
-                      <w:rPr>
-                        <w:rStyle w:val="Hyperlink"/>
-                        <w:rFonts w:ascii="Segoe UI" w:hAnsi="Segoe UI" w:cs="Segoe UI"/>
-                        <w:noProof/>
-                        <w:sz w:val="18"/>
-                        <w:szCs w:val="18"/>
-                      </w:rPr>
-                      <w:t>credly/pelazem</w:t>
-                    </w:r>
-                  </w:hyperlink>
-                </w:p>
-              </w:tc>
-            </w:tr>
           </w:tbl>
           <w:p>
             <w:pPr>
@@ -4368,7 +4264,7 @@
                                 </pic:cNvPicPr>
                               </pic:nvPicPr>
                               <pic:blipFill>
-                                <a:blip r:embed="rId44" cstate="print">
+                                <a:blip r:embed="rId41" cstate="print">
                                   <a:extLst>
                                     <a:ext uri="{28A0092B-C50C-407E-A947-70E740481C1C}">
                                       <a14:useLocalDpi xmlns:a14="http://schemas.microsoft.com/office/drawing/2010/main" val="0"/>
@@ -4407,7 +4303,7 @@
                     </w:rPr>
                     <w:t xml:space="preserve"> </w:t>
                   </w:r>
-                  <w:hyperlink r:id="rId45" w:history="1">
+                  <w:hyperlink r:id="rId42" w:history="1">
                     <w:r>
                       <w:rPr>
                         <w:rStyle w:val="Hyperlink"/>
@@ -4487,7 +4383,7 @@
                                 <pic:cNvPicPr/>
                               </pic:nvPicPr>
                               <pic:blipFill>
-                                <a:blip r:embed="rId46"/>
+                                <a:blip r:embed="rId43"/>
                                 <a:stretch>
                                   <a:fillRect/>
                                 </a:stretch>
@@ -4520,7 +4416,7 @@
                     </w:rPr>
                     <w:t xml:space="preserve"> </w:t>
                   </w:r>
-                  <w:hyperlink r:id="rId47" w:history="1">
+                  <w:hyperlink r:id="rId44" w:history="1">
                     <w:r>
                       <w:rPr>
                         <w:rStyle w:val="Hyperlink"/>
@@ -4733,7 +4629,6 @@
                 <w:sz w:val="18"/>
                 <w:szCs w:val="18"/>
               </w:rPr>
-              <w:lastRenderedPageBreak/>
               <w:tab/>
             </w:r>
           </w:p>
@@ -4750,7 +4645,7 @@
       </w:pPr>
     </w:p>
     <w:sectPr>
-      <w:footerReference w:type="default" r:id="rId48"/>
+      <w:footerReference w:type="default" r:id="rId45"/>
       <w:pgSz w:w="12240" w:h="15840"/>
       <w:pgMar w:top="720" w:right="720" w:bottom="720" w:left="720" w:header="720" w:footer="720" w:gutter="0"/>
       <w:cols w:space="720"/>
@@ -4975,7 +4870,7 @@
         <w:sz w:val="16"/>
         <w:szCs w:val="16"/>
       </w:rPr>
-      <w:t>November 9, 2023</w:t>
+      <w:t>January 11, 2024</w:t>
     </w:r>
     <w:r>
       <w:rPr>
@@ -5038,14 +4933,14 @@
         <v:path o:extrusionok="f" gradientshapeok="t" o:connecttype="rect"/>
         <o:lock v:ext="edit" aspectratio="t"/>
       </v:shapetype>
-      <v:shape id="_x0000_i1060" type="#_x0000_t75" style="width:34.65pt;height:34.65pt;visibility:visible;mso-wrap-style:square" o:bullet="t">
+      <v:shape id="_x0000_i1036" type="#_x0000_t75" style="width:34.45pt;height:34.45pt;visibility:visible;mso-wrap-style:square" o:bullet="t">
         <v:imagedata r:id="rId1" o:title=""/>
       </v:shape>
     </w:pict>
   </w:numPicBullet>
   <w:numPicBullet w:numPicBulletId="1">
     <w:pict>
-      <v:shape id="_x0000_i1061" type="#_x0000_t75" style="width:227.55pt;height:91pt;visibility:visible;mso-wrap-style:square" o:bullet="t">
+      <v:shape id="_x0000_i1037" type="#_x0000_t75" style="width:227.25pt;height:90.8pt;visibility:visible;mso-wrap-style:square" o:bullet="t">
         <v:imagedata r:id="rId2" o:title=""/>
       </v:shape>
     </w:pict>

</xml_diff>